<commit_message>
update date in version1 for each document
</commit_message>
<xml_diff>
--- a/Document/3-MoHinhUseCase v2.0.docx
+++ b/Document/3-MoHinhUseCase v2.0.docx
@@ -726,7 +726,7 @@
     </w:p>
     <w:tbl>
       <w:tblPr>
-        <w:tblW w:w="0" w:type="auto"/>
+        <w:tblW w:w="9504" w:type="dxa"/>
         <w:tblBorders>
           <w:top w:val="single" w:sz="6" w:space="0" w:color="auto"/>
           <w:left w:val="single" w:sz="6" w:space="0" w:color="auto"/>
@@ -978,32 +978,10 @@
                 <w:color w:val="0000FF"/>
                 <w:lang w:val="en-US"/>
               </w:rPr>
-              <w:t>18</w:t>
-            </w:r>
-            <w:r>
-              <w:rPr>
-                <w:rFonts w:eastAsia="SimSun"/>
-                <w:color w:val="0000FF"/>
-                <w:lang w:val="en-US"/>
-              </w:rPr>
-              <w:t>/0</w:t>
-            </w:r>
-            <w:r>
-              <w:rPr>
-                <w:rFonts w:eastAsia="SimSun"/>
-                <w:color w:val="0000FF"/>
-                <w:lang w:val="en-US"/>
-              </w:rPr>
-              <w:t>6</w:t>
-            </w:r>
-            <w:r>
-              <w:rPr>
-                <w:rFonts w:eastAsia="SimSun"/>
-                <w:color w:val="0000FF"/>
-                <w:lang w:val="en-US"/>
-              </w:rPr>
-              <w:t>/2019</w:t>
-            </w:r>
+              <w:t>01/04/2019</w:t>
+            </w:r>
+            <w:bookmarkStart w:id="0" w:name="_GoBack"/>
+            <w:bookmarkEnd w:id="0"/>
           </w:p>
         </w:tc>
         <w:tc>
@@ -1033,15 +1011,7 @@
                 <w:color w:val="0000FF"/>
                 <w:lang w:val="en-US"/>
               </w:rPr>
-              <w:t>2</w:t>
-            </w:r>
-            <w:r>
-              <w:rPr>
-                <w:rFonts w:eastAsia="SimSun"/>
-                <w:color w:val="0000FF"/>
-                <w:lang w:val="en-US"/>
-              </w:rPr>
-              <w:t>.0</w:t>
+              <w:t>1.0</w:t>
             </w:r>
           </w:p>
         </w:tc>
@@ -1073,7 +1043,7 @@
                 <w:color w:val="0000FF"/>
                 <w:lang w:val="en-US"/>
               </w:rPr>
-              <w:t>Chỉnh</w:t>
+              <w:t>Mô</w:t>
             </w:r>
             <w:proofErr w:type="spellEnd"/>
             <w:r>
@@ -1091,7 +1061,7 @@
                 <w:color w:val="0000FF"/>
                 <w:lang w:val="en-US"/>
               </w:rPr>
-              <w:t>sửa</w:t>
+              <w:t>hình</w:t>
             </w:r>
             <w:proofErr w:type="spellEnd"/>
             <w:r>
@@ -1109,51 +1079,7 @@
                 <w:color w:val="0000FF"/>
                 <w:lang w:val="en-US"/>
               </w:rPr>
-              <w:t>m</w:t>
-            </w:r>
-            <w:r>
-              <w:rPr>
-                <w:rFonts w:eastAsia="SimSun"/>
-                <w:color w:val="0000FF"/>
-                <w:lang w:val="en-US"/>
-              </w:rPr>
-              <w:t>ô</w:t>
-            </w:r>
-            <w:proofErr w:type="spellEnd"/>
-            <w:r>
-              <w:rPr>
-                <w:rFonts w:eastAsia="SimSun"/>
-                <w:color w:val="0000FF"/>
-                <w:lang w:val="en-US"/>
-              </w:rPr>
-              <w:t xml:space="preserve"> </w:t>
-            </w:r>
-            <w:proofErr w:type="spellStart"/>
-            <w:r>
-              <w:rPr>
-                <w:rFonts w:eastAsia="SimSun"/>
-                <w:color w:val="0000FF"/>
-                <w:lang w:val="en-US"/>
-              </w:rPr>
-              <w:t>hình</w:t>
-            </w:r>
-            <w:proofErr w:type="spellEnd"/>
-            <w:r>
-              <w:rPr>
-                <w:rFonts w:eastAsia="SimSun"/>
-                <w:color w:val="0000FF"/>
-                <w:lang w:val="en-US"/>
-              </w:rPr>
-              <w:t xml:space="preserve"> </w:t>
-            </w:r>
-            <w:proofErr w:type="spellStart"/>
-            <w:r>
-              <w:rPr>
-                <w:rFonts w:eastAsia="SimSun"/>
-                <w:color w:val="0000FF"/>
-                <w:lang w:val="en-US"/>
-              </w:rPr>
-              <w:t>UseCase</w:t>
+              <w:t>Usecase</w:t>
             </w:r>
             <w:proofErr w:type="spellEnd"/>
           </w:p>
@@ -1294,9 +1220,18 @@
               <w:jc w:val="center"/>
               <w:rPr>
                 <w:rFonts w:eastAsia="SimSun"/>
+                <w:color w:val="0000FF"/>
                 <w:lang w:val="en-US"/>
               </w:rPr>
             </w:pPr>
+            <w:r>
+              <w:rPr>
+                <w:rFonts w:eastAsia="SimSun"/>
+                <w:color w:val="0000FF"/>
+                <w:lang w:val="en-US"/>
+              </w:rPr>
+              <w:t>18/06/2019</w:t>
+            </w:r>
           </w:p>
         </w:tc>
         <w:tc>
@@ -1316,9 +1251,18 @@
               <w:jc w:val="center"/>
               <w:rPr>
                 <w:rFonts w:eastAsia="SimSun"/>
+                <w:color w:val="0000FF"/>
                 <w:lang w:val="en-US"/>
               </w:rPr>
             </w:pPr>
+            <w:r>
+              <w:rPr>
+                <w:rFonts w:eastAsia="SimSun"/>
+                <w:color w:val="0000FF"/>
+                <w:lang w:val="en-US"/>
+              </w:rPr>
+              <w:t>2.0</w:t>
+            </w:r>
           </w:p>
         </w:tc>
         <w:tc>
@@ -1335,12 +1279,95 @@
             <w:pPr>
               <w:keepLines/>
               <w:spacing w:after="120"/>
-              <w:jc w:val="both"/>
+              <w:jc w:val="center"/>
               <w:rPr>
                 <w:rFonts w:eastAsia="SimSun"/>
+                <w:color w:val="0000FF"/>
                 <w:lang w:val="en-US"/>
               </w:rPr>
             </w:pPr>
+            <w:proofErr w:type="spellStart"/>
+            <w:r>
+              <w:rPr>
+                <w:rFonts w:eastAsia="SimSun"/>
+                <w:color w:val="0000FF"/>
+                <w:lang w:val="en-US"/>
+              </w:rPr>
+              <w:t>Chỉnh</w:t>
+            </w:r>
+            <w:proofErr w:type="spellEnd"/>
+            <w:r>
+              <w:rPr>
+                <w:rFonts w:eastAsia="SimSun"/>
+                <w:color w:val="0000FF"/>
+                <w:lang w:val="en-US"/>
+              </w:rPr>
+              <w:t xml:space="preserve"> </w:t>
+            </w:r>
+            <w:proofErr w:type="spellStart"/>
+            <w:r>
+              <w:rPr>
+                <w:rFonts w:eastAsia="SimSun"/>
+                <w:color w:val="0000FF"/>
+                <w:lang w:val="en-US"/>
+              </w:rPr>
+              <w:t>sửa</w:t>
+            </w:r>
+            <w:proofErr w:type="spellEnd"/>
+            <w:r>
+              <w:rPr>
+                <w:rFonts w:eastAsia="SimSun"/>
+                <w:color w:val="0000FF"/>
+                <w:lang w:val="en-US"/>
+              </w:rPr>
+              <w:t xml:space="preserve"> </w:t>
+            </w:r>
+            <w:proofErr w:type="spellStart"/>
+            <w:r>
+              <w:rPr>
+                <w:rFonts w:eastAsia="SimSun"/>
+                <w:color w:val="0000FF"/>
+                <w:lang w:val="en-US"/>
+              </w:rPr>
+              <w:t>mô</w:t>
+            </w:r>
+            <w:proofErr w:type="spellEnd"/>
+            <w:r>
+              <w:rPr>
+                <w:rFonts w:eastAsia="SimSun"/>
+                <w:color w:val="0000FF"/>
+                <w:lang w:val="en-US"/>
+              </w:rPr>
+              <w:t xml:space="preserve"> </w:t>
+            </w:r>
+            <w:proofErr w:type="spellStart"/>
+            <w:r>
+              <w:rPr>
+                <w:rFonts w:eastAsia="SimSun"/>
+                <w:color w:val="0000FF"/>
+                <w:lang w:val="en-US"/>
+              </w:rPr>
+              <w:t>hình</w:t>
+            </w:r>
+            <w:proofErr w:type="spellEnd"/>
+            <w:r>
+              <w:rPr>
+                <w:rFonts w:eastAsia="SimSun"/>
+                <w:color w:val="0000FF"/>
+                <w:lang w:val="en-US"/>
+              </w:rPr>
+              <w:t xml:space="preserve"> </w:t>
+            </w:r>
+            <w:proofErr w:type="spellStart"/>
+            <w:r>
+              <w:rPr>
+                <w:rFonts w:eastAsia="SimSun"/>
+                <w:color w:val="0000FF"/>
+                <w:lang w:val="en-US"/>
+              </w:rPr>
+              <w:t>UseCase</w:t>
+            </w:r>
+            <w:proofErr w:type="spellEnd"/>
           </w:p>
         </w:tc>
         <w:tc>
@@ -1357,12 +1384,107 @@
             <w:pPr>
               <w:keepLines/>
               <w:spacing w:after="120"/>
-              <w:jc w:val="both"/>
+              <w:jc w:val="center"/>
               <w:rPr>
                 <w:rFonts w:eastAsia="SimSun"/>
+                <w:color w:val="0000FF"/>
                 <w:lang w:val="en-US"/>
               </w:rPr>
             </w:pPr>
+            <w:proofErr w:type="spellStart"/>
+            <w:r>
+              <w:rPr>
+                <w:rFonts w:eastAsia="SimSun"/>
+                <w:color w:val="0000FF"/>
+                <w:lang w:val="en-US"/>
+              </w:rPr>
+              <w:t>Nguyễn</w:t>
+            </w:r>
+            <w:proofErr w:type="spellEnd"/>
+            <w:r>
+              <w:rPr>
+                <w:rFonts w:eastAsia="SimSun"/>
+                <w:color w:val="0000FF"/>
+                <w:lang w:val="en-US"/>
+              </w:rPr>
+              <w:t xml:space="preserve"> </w:t>
+            </w:r>
+            <w:proofErr w:type="spellStart"/>
+            <w:r>
+              <w:rPr>
+                <w:rFonts w:eastAsia="SimSun"/>
+                <w:color w:val="0000FF"/>
+                <w:lang w:val="en-US"/>
+              </w:rPr>
+              <w:t>Hữu</w:t>
+            </w:r>
+            <w:proofErr w:type="spellEnd"/>
+            <w:r>
+              <w:rPr>
+                <w:rFonts w:eastAsia="SimSun"/>
+                <w:color w:val="0000FF"/>
+                <w:lang w:val="en-US"/>
+              </w:rPr>
+              <w:t xml:space="preserve"> </w:t>
+            </w:r>
+            <w:proofErr w:type="spellStart"/>
+            <w:r>
+              <w:rPr>
+                <w:rFonts w:eastAsia="SimSun"/>
+                <w:color w:val="0000FF"/>
+                <w:lang w:val="en-US"/>
+              </w:rPr>
+              <w:t>Hòa</w:t>
+            </w:r>
+            <w:proofErr w:type="spellEnd"/>
+          </w:p>
+          <w:p>
+            <w:pPr>
+              <w:keepLines/>
+              <w:spacing w:after="120"/>
+              <w:jc w:val="center"/>
+              <w:rPr>
+                <w:rFonts w:eastAsia="SimSun"/>
+                <w:color w:val="0000FF"/>
+                <w:lang w:val="en-US"/>
+              </w:rPr>
+            </w:pPr>
+            <w:r>
+              <w:rPr>
+                <w:rFonts w:eastAsia="SimSun"/>
+                <w:color w:val="0000FF"/>
+                <w:lang w:val="en-US"/>
+              </w:rPr>
+              <w:t xml:space="preserve">Lê </w:t>
+            </w:r>
+            <w:proofErr w:type="spellStart"/>
+            <w:r>
+              <w:rPr>
+                <w:rFonts w:eastAsia="SimSun"/>
+                <w:color w:val="0000FF"/>
+                <w:lang w:val="en-US"/>
+              </w:rPr>
+              <w:t>Tống</w:t>
+            </w:r>
+            <w:proofErr w:type="spellEnd"/>
+            <w:r>
+              <w:rPr>
+                <w:rFonts w:eastAsia="SimSun"/>
+                <w:color w:val="0000FF"/>
+                <w:lang w:val="en-US"/>
+              </w:rPr>
+              <w:t xml:space="preserve"> Minh </w:t>
+            </w:r>
+            <w:proofErr w:type="spellStart"/>
+            <w:r>
+              <w:rPr>
+                <w:rFonts w:eastAsia="SimSun"/>
+                <w:color w:val="0000FF"/>
+                <w:lang w:val="en-US"/>
+              </w:rPr>
+              <w:t>Hiếu</w:t>
+            </w:r>
+            <w:proofErr w:type="spellEnd"/>
           </w:p>
         </w:tc>
       </w:tr>
@@ -2720,7 +2842,7 @@
         <w:lastRenderedPageBreak/>
         <w:fldChar w:fldCharType="end"/>
       </w:r>
-      <w:bookmarkStart w:id="0" w:name="_Toc11792949"/>
+      <w:bookmarkStart w:id="1" w:name="_Toc11792949"/>
       <w:proofErr w:type="spellStart"/>
       <w:r>
         <w:rPr>
@@ -2753,7 +2875,7 @@
       <w:r>
         <w:t>Use-case</w:t>
       </w:r>
-      <w:bookmarkEnd w:id="0"/>
+      <w:bookmarkEnd w:id="1"/>
       <w:proofErr w:type="spellEnd"/>
     </w:p>
     <w:p>
@@ -2816,12 +2938,12 @@
           <w:lang w:val="en-US"/>
         </w:rPr>
       </w:pPr>
-      <w:bookmarkStart w:id="1" w:name="_Toc451996089"/>
-      <w:bookmarkStart w:id="2" w:name="_Toc452184222"/>
-      <w:bookmarkStart w:id="3" w:name="_Toc452186669"/>
-      <w:bookmarkStart w:id="4" w:name="_Toc452198046"/>
-      <w:bookmarkStart w:id="5" w:name="_Toc460198367"/>
-      <w:bookmarkStart w:id="6" w:name="_Toc11792950"/>
+      <w:bookmarkStart w:id="2" w:name="_Toc11792950"/>
+      <w:bookmarkStart w:id="3" w:name="_Toc451996089"/>
+      <w:bookmarkStart w:id="4" w:name="_Toc452184222"/>
+      <w:bookmarkStart w:id="5" w:name="_Toc452186669"/>
+      <w:bookmarkStart w:id="6" w:name="_Toc452198046"/>
+      <w:bookmarkStart w:id="7" w:name="_Toc460198367"/>
       <w:proofErr w:type="spellStart"/>
       <w:r>
         <w:rPr>
@@ -2864,7 +2986,7 @@
         </w:rPr>
         <w:t xml:space="preserve"> Actor</w:t>
       </w:r>
-      <w:bookmarkEnd w:id="6"/>
+      <w:bookmarkEnd w:id="2"/>
     </w:p>
     <w:tbl>
       <w:tblPr>
@@ -3350,7 +3472,7 @@
           <w:lang w:val="en-US"/>
         </w:rPr>
       </w:pPr>
-      <w:bookmarkStart w:id="7" w:name="_Toc11792951"/>
+      <w:bookmarkStart w:id="8" w:name="_Toc11792951"/>
       <w:proofErr w:type="spellStart"/>
       <w:r>
         <w:rPr>
@@ -3393,7 +3515,7 @@
         </w:rPr>
         <w:t xml:space="preserve"> Use-case</w:t>
       </w:r>
-      <w:bookmarkEnd w:id="7"/>
+      <w:bookmarkEnd w:id="8"/>
     </w:p>
     <w:tbl>
       <w:tblPr>
@@ -5544,7 +5666,7 @@
           <w:lang w:val="en-US"/>
         </w:rPr>
       </w:pPr>
-      <w:bookmarkStart w:id="8" w:name="_Toc11792952"/>
+      <w:bookmarkStart w:id="9" w:name="_Toc11792952"/>
       <w:proofErr w:type="spellStart"/>
       <w:r>
         <w:rPr>
@@ -5573,18 +5695,18 @@
         </w:rPr>
         <w:t xml:space="preserve"> </w:t>
       </w:r>
-      <w:bookmarkEnd w:id="1"/>
-      <w:bookmarkEnd w:id="2"/>
       <w:bookmarkEnd w:id="3"/>
       <w:bookmarkEnd w:id="4"/>
       <w:bookmarkEnd w:id="5"/>
+      <w:bookmarkEnd w:id="6"/>
+      <w:bookmarkEnd w:id="7"/>
       <w:r>
         <w:rPr>
           <w:lang w:val="en-US"/>
         </w:rPr>
         <w:t>Use-case</w:t>
       </w:r>
-      <w:bookmarkEnd w:id="8"/>
+      <w:bookmarkEnd w:id="9"/>
       <w:r>
         <w:rPr>
           <w:lang w:val="en-US"/>
@@ -5601,7 +5723,7 @@
           <w:lang w:val="en-US"/>
         </w:rPr>
       </w:pPr>
-      <w:bookmarkStart w:id="9" w:name="_Toc11792953"/>
+      <w:bookmarkStart w:id="10" w:name="_Toc11792953"/>
       <w:proofErr w:type="spellStart"/>
       <w:r>
         <w:rPr>
@@ -5777,7 +5899,7 @@
         </w:rPr>
         <w:t>phẩm</w:t>
       </w:r>
-      <w:bookmarkEnd w:id="9"/>
+      <w:bookmarkEnd w:id="10"/>
       <w:proofErr w:type="spellEnd"/>
     </w:p>
     <w:p>
@@ -7439,7 +7561,7 @@
           <w:lang w:val="en-US"/>
         </w:rPr>
       </w:pPr>
-      <w:bookmarkStart w:id="10" w:name="_Toc11792954"/>
+      <w:bookmarkStart w:id="11" w:name="_Toc11792954"/>
       <w:proofErr w:type="spellStart"/>
       <w:r>
         <w:rPr>
@@ -7531,7 +7653,7 @@
         </w:rPr>
         <w:t>khoản</w:t>
       </w:r>
-      <w:bookmarkEnd w:id="10"/>
+      <w:bookmarkEnd w:id="11"/>
       <w:proofErr w:type="spellEnd"/>
     </w:p>
     <w:p>
@@ -9304,7 +9426,7 @@
           <w:lang w:val="en-US"/>
         </w:rPr>
       </w:pPr>
-      <w:bookmarkStart w:id="11" w:name="_Toc11792955"/>
+      <w:bookmarkStart w:id="12" w:name="_Toc11792955"/>
       <w:proofErr w:type="spellStart"/>
       <w:r>
         <w:rPr>
@@ -9382,7 +9504,7 @@
         </w:rPr>
         <w:t>phẩm</w:t>
       </w:r>
-      <w:bookmarkEnd w:id="11"/>
+      <w:bookmarkEnd w:id="12"/>
       <w:proofErr w:type="spellEnd"/>
     </w:p>
     <w:p>
@@ -11315,7 +11437,7 @@
           <w:lang w:val="en-US"/>
         </w:rPr>
       </w:pPr>
-      <w:bookmarkStart w:id="12" w:name="_Toc11792956"/>
+      <w:bookmarkStart w:id="13" w:name="_Toc11792956"/>
       <w:proofErr w:type="spellStart"/>
       <w:r>
         <w:rPr>
@@ -11393,7 +11515,7 @@
         </w:rPr>
         <w:t>phẩm</w:t>
       </w:r>
-      <w:bookmarkEnd w:id="12"/>
+      <w:bookmarkEnd w:id="13"/>
       <w:proofErr w:type="spellEnd"/>
     </w:p>
     <w:p>
@@ -13003,7 +13125,7 @@
           <w:lang w:val="en-US"/>
         </w:rPr>
       </w:pPr>
-      <w:bookmarkStart w:id="13" w:name="_Toc11792957"/>
+      <w:bookmarkStart w:id="14" w:name="_Toc11792957"/>
       <w:proofErr w:type="spellStart"/>
       <w:r>
         <w:rPr>
@@ -13067,7 +13189,7 @@
         </w:rPr>
         <w:t>bàn</w:t>
       </w:r>
-      <w:bookmarkEnd w:id="13"/>
+      <w:bookmarkEnd w:id="14"/>
       <w:proofErr w:type="spellEnd"/>
     </w:p>
     <w:p>
@@ -14520,7 +14642,7 @@
           <w:lang w:val="en-US"/>
         </w:rPr>
       </w:pPr>
-      <w:bookmarkStart w:id="14" w:name="_Toc11792958"/>
+      <w:bookmarkStart w:id="15" w:name="_Toc11792958"/>
       <w:proofErr w:type="spellStart"/>
       <w:r>
         <w:rPr>
@@ -14612,7 +14734,7 @@
         </w:rPr>
         <w:t>bàn</w:t>
       </w:r>
-      <w:bookmarkEnd w:id="14"/>
+      <w:bookmarkEnd w:id="15"/>
       <w:proofErr w:type="spellEnd"/>
     </w:p>
     <w:p>
@@ -16427,7 +16549,7 @@
           <w:lang w:val="en-US"/>
         </w:rPr>
       </w:pPr>
-      <w:bookmarkStart w:id="15" w:name="_Toc11792959"/>
+      <w:bookmarkStart w:id="16" w:name="_Toc11792959"/>
       <w:proofErr w:type="spellStart"/>
       <w:r>
         <w:rPr>
@@ -16477,7 +16599,7 @@
         </w:rPr>
         <w:t>nhập</w:t>
       </w:r>
-      <w:bookmarkEnd w:id="15"/>
+      <w:bookmarkEnd w:id="16"/>
       <w:proofErr w:type="spellEnd"/>
     </w:p>
     <w:p>
@@ -18223,7 +18345,7 @@
           <w:lang w:val="en-US"/>
         </w:rPr>
       </w:pPr>
-      <w:bookmarkStart w:id="16" w:name="_Toc11792960"/>
+      <w:bookmarkStart w:id="17" w:name="_Toc11792960"/>
       <w:proofErr w:type="spellStart"/>
       <w:r>
         <w:rPr>
@@ -18273,7 +18395,7 @@
         </w:rPr>
         <w:t>thu</w:t>
       </w:r>
-      <w:bookmarkEnd w:id="16"/>
+      <w:bookmarkEnd w:id="17"/>
       <w:proofErr w:type="spellEnd"/>
     </w:p>
     <w:p>
@@ -19531,8 +19653,6 @@
         </w:rPr>
         <w:t>.</w:t>
       </w:r>
-      <w:bookmarkStart w:id="17" w:name="_GoBack"/>
-      <w:bookmarkEnd w:id="17"/>
     </w:p>
     <w:p>
       <w:pPr>
@@ -20587,6 +20707,7 @@
   <w:style w:type="paragraph" w:default="1" w:styleId="Binhthng">
     <w:name w:val="Normal"/>
     <w:qFormat/>
+    <w:rsid w:val="0036545F"/>
     <w:pPr>
       <w:widowControl w:val="0"/>
       <w:spacing w:line="240" w:lineRule="atLeast"/>
@@ -21468,7 +21589,7 @@
 </file>
 
 <file path=customXml/itemProps1.xml><?xml version="1.0" encoding="utf-8"?>
-<ds:datastoreItem xmlns:ds="http://schemas.openxmlformats.org/officeDocument/2006/customXml" ds:itemID="{C7569A69-41B5-4EAC-91D8-6E7DBE24DB63}">
+<ds:datastoreItem xmlns:ds="http://schemas.openxmlformats.org/officeDocument/2006/customXml" ds:itemID="{904F2457-918F-49B8-B79C-2F09F8D039D1}">
   <ds:schemaRefs>
     <ds:schemaRef ds:uri="http://schemas.openxmlformats.org/officeDocument/2006/bibliography"/>
   </ds:schemaRefs>

</xml_diff>